<commit_message>
bugfix: refactored boards view page
</commit_message>
<xml_diff>
--- a/arch.docx
+++ b/arch.docx
@@ -3,91 +3,6 @@
 <w:document xmlns:wpc="http://schemas.microsoft.com/office/word/2010/wordprocessingCanvas" xmlns:cx="http://schemas.microsoft.com/office/drawing/2014/chartex" xmlns:cx1="http://schemas.microsoft.com/office/drawing/2015/9/8/chartex" xmlns:cx2="http://schemas.microsoft.com/office/drawing/2015/10/21/chartex" xmlns:cx3="http://schemas.microsoft.com/office/drawing/2016/5/9/chartex" xmlns:cx4="http://schemas.microsoft.com/office/drawing/2016/5/10/chartex" xmlns:cx5="http://schemas.microsoft.com/office/drawing/2016/5/11/chartex" xmlns:cx6="http://schemas.microsoft.com/office/drawing/2016/5/12/chartex" xmlns:cx7="http://schemas.microsoft.com/office/drawing/2016/5/13/chartex" xmlns:cx8="http://schemas.microsoft.com/office/drawing/2016/5/14/chartex" xmlns:mc="http://schemas.openxmlformats.org/markup-compatibility/2006" xmlns:aink="http://schemas.microsoft.com/office/drawing/2016/ink" xmlns:am3d="http://schemas.microsoft.com/office/drawing/2017/model3d" xmlns:o="urn:schemas-microsoft-com:office:office" xmlns:r="http://schemas.openxmlformats.org/officeDocument/2006/relationships" xmlns:m="http://schemas.openxmlformats.org/officeDocument/2006/math" xmlns:v="urn:schemas-microsoft-com:vml" xmlns:wp14="http://schemas.microsoft.com/office/word/2010/wordprocessingDrawing" xmlns:wp="http://schemas.openxmlformats.org/drawingml/2006/wordprocessingDrawing" xmlns:w10="urn:schemas-microsoft-com:office:word" xmlns:w="http://schemas.openxmlformats.org/wordprocessingml/2006/main" xmlns:w14="http://schemas.microsoft.com/office/word/2010/wordml" xmlns:w15="http://schemas.microsoft.com/office/word/2012/wordml" xmlns:w16cex="http://schemas.microsoft.com/office/word/2018/wordml/cex" xmlns:w16cid="http://schemas.microsoft.com/office/word/2016/wordml/cid" xmlns:w16="http://schemas.microsoft.com/office/word/2018/wordml" xmlns:w16sdtdh="http://schemas.microsoft.com/office/word/2020/wordml/sdtdatahash" xmlns:w16se="http://schemas.microsoft.com/office/word/2015/wordml/symex" xmlns:wpg="http://schemas.microsoft.com/office/word/2010/wordprocessingGroup" xmlns:wpi="http://schemas.microsoft.com/office/word/2010/wordprocessingInk" xmlns:wne="http://schemas.microsoft.com/office/word/2006/wordml" xmlns:wps="http://schemas.microsoft.com/office/word/2010/wordprocessingShape" mc:Ignorable="w14 w15 w16se w16cid w16 w16cex w16sdtdh wp14">
   <w:body>
     <w:p>
-      <w:r>
-        <w:rPr>
-          <w:noProof/>
-        </w:rPr>
-        <mc:AlternateContent>
-          <mc:Choice Requires="wps">
-            <w:drawing>
-              <wp:anchor distT="0" distB="0" distL="114300" distR="114300" simplePos="0" relativeHeight="251661312" behindDoc="0" locked="0" layoutInCell="1" allowOverlap="1" wp14:anchorId="0E6DE6D4" wp14:editId="09ABFA64">
-                <wp:simplePos x="0" y="0"/>
-                <wp:positionH relativeFrom="column">
-                  <wp:posOffset>-107215</wp:posOffset>
-                </wp:positionH>
-                <wp:positionV relativeFrom="paragraph">
-                  <wp:posOffset>246379</wp:posOffset>
-                </wp:positionV>
-                <wp:extent cx="2118895" cy="2371692"/>
-                <wp:effectExtent l="444500" t="63500" r="15240" b="16510"/>
-                <wp:wrapNone/>
-                <wp:docPr id="5" name="Elbow Connector 5"/>
-                <wp:cNvGraphicFramePr/>
-                <a:graphic xmlns:a="http://schemas.openxmlformats.org/drawingml/2006/main">
-                  <a:graphicData uri="http://schemas.microsoft.com/office/word/2010/wordprocessingShape">
-                    <wps:wsp>
-                      <wps:cNvCnPr/>
-                      <wps:spPr>
-                        <a:xfrm flipH="1" flipV="1">
-                          <a:off x="0" y="0"/>
-                          <a:ext cx="2118895" cy="2371692"/>
-                        </a:xfrm>
-                        <a:prstGeom prst="bentConnector3">
-                          <a:avLst>
-                            <a:gd name="adj1" fmla="val 120644"/>
-                          </a:avLst>
-                        </a:prstGeom>
-                        <a:ln>
-                          <a:tailEnd type="triangle"/>
-                        </a:ln>
-                      </wps:spPr>
-                      <wps:style>
-                        <a:lnRef idx="1">
-                          <a:schemeClr val="accent1"/>
-                        </a:lnRef>
-                        <a:fillRef idx="0">
-                          <a:schemeClr val="accent1"/>
-                        </a:fillRef>
-                        <a:effectRef idx="0">
-                          <a:schemeClr val="accent1"/>
-                        </a:effectRef>
-                        <a:fontRef idx="minor">
-                          <a:schemeClr val="tx1"/>
-                        </a:fontRef>
-                      </wps:style>
-                      <wps:bodyPr/>
-                    </wps:wsp>
-                  </a:graphicData>
-                </a:graphic>
-                <wp14:sizeRelH relativeFrom="margin">
-                  <wp14:pctWidth>0</wp14:pctWidth>
-                </wp14:sizeRelH>
-                <wp14:sizeRelV relativeFrom="margin">
-                  <wp14:pctHeight>0</wp14:pctHeight>
-                </wp14:sizeRelV>
-              </wp:anchor>
-            </w:drawing>
-          </mc:Choice>
-          <mc:Fallback>
-            <w:pict>
-              <v:shapetype w14:anchorId="2C2FFCCD" id="_x0000_t34" coordsize="21600,21600" o:spt="34" o:oned="t" adj="10800" path="m,l@0,0@0,21600,21600,21600e" filled="f">
-                <v:stroke joinstyle="miter"/>
-                <v:formulas>
-                  <v:f eqn="val #0"/>
-                </v:formulas>
-                <v:path arrowok="t" fillok="f" o:connecttype="none"/>
-                <v:handles>
-                  <v:h position="#0,center"/>
-                </v:handles>
-                <o:lock v:ext="edit" shapetype="t"/>
-              </v:shapetype>
-              <v:shape id="Elbow Connector 5" o:spid="_x0000_s1026" type="#_x0000_t34" style="position:absolute;margin-left:-8.45pt;margin-top:19.4pt;width:166.85pt;height:186.75pt;flip:x y;z-index:251661312;visibility:visible;mso-wrap-style:square;mso-width-percent:0;mso-height-percent:0;mso-wrap-distance-left:9pt;mso-wrap-distance-top:0;mso-wrap-distance-right:9pt;mso-wrap-distance-bottom:0;mso-position-horizontal:absolute;mso-position-horizontal-relative:text;mso-position-vertical:absolute;mso-position-vertical-relative:text;mso-width-percent:0;mso-height-percent:0;mso-width-relative:margin;mso-height-relative:margin" o:gfxdata="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" adj="26059" strokecolor="#4472c4 [3204]" strokeweight=".5pt">
-                <v:stroke endarrow="block"/>
-              </v:shape>
-            </w:pict>
-          </mc:Fallback>
-        </mc:AlternateContent>
-      </w:r>
       <w:r>
         <w:t>Theme</w:t>
       </w:r>
@@ -99,16 +14,16 @@
         <w:tblLook w:val="04A0" w:firstRow="1" w:lastRow="0" w:firstColumn="1" w:lastColumn="0" w:noHBand="0" w:noVBand="1"/>
       </w:tblPr>
       <w:tblGrid>
-        <w:gridCol w:w="472"/>
-        <w:gridCol w:w="812"/>
-        <w:gridCol w:w="1500"/>
-        <w:gridCol w:w="1622"/>
-        <w:gridCol w:w="1889"/>
-        <w:gridCol w:w="1449"/>
-        <w:gridCol w:w="318"/>
-        <w:gridCol w:w="318"/>
-        <w:gridCol w:w="318"/>
-        <w:gridCol w:w="318"/>
+        <w:gridCol w:w="901"/>
+        <w:gridCol w:w="901"/>
+        <w:gridCol w:w="901"/>
+        <w:gridCol w:w="901"/>
+        <w:gridCol w:w="902"/>
+        <w:gridCol w:w="902"/>
+        <w:gridCol w:w="902"/>
+        <w:gridCol w:w="902"/>
+        <w:gridCol w:w="902"/>
+        <w:gridCol w:w="902"/>
       </w:tblGrid>
       <w:tr>
         <w:tc>
@@ -116,6 +31,11 @@
             <w:tcW w:w="901" w:type="dxa"/>
           </w:tcPr>
           <w:p>
+            <w:pPr>
+              <w:rPr>
+                <w:lang w:bidi="fa-IR"/>
+              </w:rPr>
+            </w:pPr>
             <w:r>
               <w:t>Id</w:t>
             </w:r>
@@ -125,59 +45,31 @@
           <w:tcPr>
             <w:tcW w:w="901" w:type="dxa"/>
           </w:tcPr>
-          <w:p>
-            <w:r>
-              <w:t>Name</w:t>
-            </w:r>
-          </w:p>
-        </w:tc>
-        <w:tc>
-          <w:tcPr>
-            <w:tcW w:w="901" w:type="dxa"/>
-          </w:tcPr>
-          <w:p>
-            <w:proofErr w:type="spellStart"/>
-            <w:r>
-              <w:t>primaryColor</w:t>
-            </w:r>
-            <w:proofErr w:type="spellEnd"/>
-          </w:p>
-        </w:tc>
-        <w:tc>
-          <w:tcPr>
-            <w:tcW w:w="901" w:type="dxa"/>
-          </w:tcPr>
-          <w:p>
-            <w:proofErr w:type="spellStart"/>
-            <w:r>
-              <w:t>secondryColor</w:t>
-            </w:r>
-            <w:proofErr w:type="spellEnd"/>
-          </w:p>
-        </w:tc>
-        <w:tc>
-          <w:tcPr>
-            <w:tcW w:w="902" w:type="dxa"/>
-          </w:tcPr>
-          <w:p>
-            <w:proofErr w:type="spellStart"/>
-            <w:r>
-              <w:t>backgroundColor</w:t>
-            </w:r>
-            <w:proofErr w:type="spellEnd"/>
-          </w:p>
-        </w:tc>
-        <w:tc>
-          <w:tcPr>
-            <w:tcW w:w="902" w:type="dxa"/>
-          </w:tcPr>
-          <w:p>
-            <w:proofErr w:type="spellStart"/>
-            <w:r>
-              <w:t>surfaceColor</w:t>
-            </w:r>
-            <w:proofErr w:type="spellEnd"/>
-          </w:p>
+          <w:p/>
+        </w:tc>
+        <w:tc>
+          <w:tcPr>
+            <w:tcW w:w="901" w:type="dxa"/>
+          </w:tcPr>
+          <w:p/>
+        </w:tc>
+        <w:tc>
+          <w:tcPr>
+            <w:tcW w:w="901" w:type="dxa"/>
+          </w:tcPr>
+          <w:p/>
+        </w:tc>
+        <w:tc>
+          <w:tcPr>
+            <w:tcW w:w="902" w:type="dxa"/>
+          </w:tcPr>
+          <w:p/>
+        </w:tc>
+        <w:tc>
+          <w:tcPr>
+            <w:tcW w:w="902" w:type="dxa"/>
+          </w:tcPr>
+          <w:p/>
         </w:tc>
         <w:tc>
           <w:tcPr>
@@ -292,16 +184,16 @@
         <w:tblLook w:val="04A0" w:firstRow="1" w:lastRow="0" w:firstColumn="1" w:lastColumn="0" w:noHBand="0" w:noVBand="1"/>
       </w:tblPr>
       <w:tblGrid>
-        <w:gridCol w:w="832"/>
-        <w:gridCol w:w="865"/>
+        <w:gridCol w:w="825"/>
+        <w:gridCol w:w="862"/>
         <w:gridCol w:w="1077"/>
         <w:gridCol w:w="1382"/>
-        <w:gridCol w:w="810"/>
-        <w:gridCol w:w="810"/>
-        <w:gridCol w:w="810"/>
-        <w:gridCol w:w="810"/>
-        <w:gridCol w:w="810"/>
-        <w:gridCol w:w="810"/>
+        <w:gridCol w:w="880"/>
+        <w:gridCol w:w="798"/>
+        <w:gridCol w:w="798"/>
+        <w:gridCol w:w="798"/>
+        <w:gridCol w:w="798"/>
+        <w:gridCol w:w="798"/>
       </w:tblGrid>
       <w:tr>
         <w:tc>
@@ -359,7 +251,11 @@
           <w:tcPr>
             <w:tcW w:w="902" w:type="dxa"/>
           </w:tcPr>
-          <w:p/>
+          <w:p>
+            <w:r>
+              <w:t>order</w:t>
+            </w:r>
+          </w:p>
         </w:tc>
         <w:tc>
           <w:tcPr>
@@ -648,16 +544,16 @@
         <w:tblLook w:val="04A0" w:firstRow="1" w:lastRow="0" w:firstColumn="1" w:lastColumn="0" w:noHBand="0" w:noVBand="1"/>
       </w:tblPr>
       <w:tblGrid>
-        <w:gridCol w:w="729"/>
-        <w:gridCol w:w="811"/>
+        <w:gridCol w:w="702"/>
+        <w:gridCol w:w="798"/>
         <w:gridCol w:w="1080"/>
-        <w:gridCol w:w="1077"/>
+        <w:gridCol w:w="1253"/>
         <w:gridCol w:w="1323"/>
         <w:gridCol w:w="1332"/>
-        <w:gridCol w:w="666"/>
-        <w:gridCol w:w="666"/>
-        <w:gridCol w:w="666"/>
-        <w:gridCol w:w="666"/>
+        <w:gridCol w:w="632"/>
+        <w:gridCol w:w="632"/>
+        <w:gridCol w:w="632"/>
+        <w:gridCol w:w="632"/>
       </w:tblGrid>
       <w:tr>
         <w:tc>
@@ -697,10 +593,7 @@
           <w:p>
             <w:proofErr w:type="spellStart"/>
             <w:r>
-              <w:t>Theme</w:t>
-            </w:r>
-            <w:r>
-              <w:t>Id</w:t>
+              <w:t>LabelColor</w:t>
             </w:r>
             <w:proofErr w:type="spellEnd"/>
           </w:p>

</xml_diff>